<commit_message>
consolidate code and document from team
</commit_message>
<xml_diff>
--- a/TargetETL/ETL_Project_Document.docx
+++ b/TargetETL/ETL_Project_Document.docx
@@ -26,52 +26,41 @@
           <w:sz w:val="44"/>
           <w:szCs w:val="44"/>
         </w:rPr>
-        <w:t xml:space="preserve"> – </w:t>
-      </w:r>
-      <w:bookmarkStart w:id="0" w:name="_GoBack"/>
-      <w:bookmarkEnd w:id="0"/>
-      <w:r>
+        <w:t xml:space="preserve"> – Target Location by Demography</w:t>
+      </w:r>
+    </w:p>
+    <w:p>
+      <w:pPr>
+        <w:jc w:val="center"/>
         <w:rPr>
           <w:b/>
           <w:bCs/>
-          <w:sz w:val="44"/>
-          <w:szCs w:val="44"/>
-        </w:rPr>
-        <w:t>Target Location by Demography</w:t>
-      </w:r>
+        </w:rPr>
+      </w:pPr>
     </w:p>
     <w:p>
       <w:pPr>
         <w:jc w:val="center"/>
+      </w:pPr>
+      <w:r>
         <w:rPr>
           <w:b/>
           <w:bCs/>
         </w:rPr>
-      </w:pPr>
-    </w:p>
-    <w:p>
-      <w:pPr>
-        <w:jc w:val="center"/>
-      </w:pPr>
+        <w:t>Group</w:t>
+      </w:r>
       <w:r>
         <w:rPr>
           <w:b/>
           <w:bCs/>
         </w:rPr>
-        <w:t>Group</w:t>
+        <w:t xml:space="preserve"> Members</w:t>
       </w:r>
       <w:r>
         <w:rPr>
           <w:b/>
           <w:bCs/>
         </w:rPr>
-        <w:t xml:space="preserve"> Members</w:t>
-      </w:r>
-      <w:r>
-        <w:rPr>
-          <w:b/>
-          <w:bCs/>
-        </w:rPr>
         <w:t>:</w:t>
       </w:r>
     </w:p>
@@ -80,13 +69,50 @@
         <w:jc w:val="center"/>
       </w:pPr>
       <w:r>
+        <w:t xml:space="preserve">William </w:t>
+      </w:r>
+      <w:proofErr w:type="spellStart"/>
+      <w:r>
+        <w:t>Taborn</w:t>
+      </w:r>
+      <w:proofErr w:type="spellEnd"/>
+      <w:r>
+        <w:t xml:space="preserve">, </w:t>
+      </w:r>
+      <w:r>
+        <w:t>Steven Nguyen</w:t>
+      </w:r>
+      <w:r>
+        <w:t xml:space="preserve">, </w:t>
+      </w:r>
+      <w:r>
+        <w:t>Kaylin McLeod</w:t>
+      </w:r>
+      <w:r>
+        <w:t xml:space="preserve">, </w:t>
+      </w:r>
+      <w:r>
+        <w:t xml:space="preserve">Janet </w:t>
+      </w:r>
+      <w:proofErr w:type="spellStart"/>
+      <w:r>
+        <w:t>Namulondo</w:t>
+      </w:r>
+      <w:proofErr w:type="spellEnd"/>
+      <w:r>
+        <w:t xml:space="preserve"> </w:t>
+      </w:r>
+      <w:r>
+        <w:t xml:space="preserve">and </w:t>
+      </w:r>
+      <w:r>
         <w:t>Ganesh</w:t>
       </w:r>
       <w:r>
         <w:t>kumar</w:t>
       </w:r>
       <w:r>
-        <w:t xml:space="preserve"> Gurunathan, Janet Namulondo, Steven Nguyen, William Taborn and Kaylin McLeod</w:t>
+        <w:t xml:space="preserve"> Gurunathan </w:t>
       </w:r>
     </w:p>
     <w:p/>
@@ -139,6 +165,8 @@
       <w:r>
         <w:t>Use Population Census CSV file</w:t>
       </w:r>
+      <w:bookmarkStart w:id="0" w:name="_GoBack"/>
+      <w:bookmarkEnd w:id="0"/>
     </w:p>
     <w:p>
       <w:pPr>
@@ -374,6 +402,7 @@
       <w:r>
         <w:t xml:space="preserve">Used </w:t>
       </w:r>
+      <w:proofErr w:type="spellStart"/>
       <w:r>
         <w:rPr>
           <w:b/>
@@ -395,11 +424,20 @@
         </w:rPr>
         <w:t>oup</w:t>
       </w:r>
+      <w:proofErr w:type="spellEnd"/>
       <w:r>
         <w:t xml:space="preserve"> to web scrap</w:t>
       </w:r>
       <w:r>
-        <w:t xml:space="preserve"> allstays website, get Target Link for each state.</w:t>
+        <w:t xml:space="preserve"> </w:t>
+      </w:r>
+      <w:proofErr w:type="spellStart"/>
+      <w:r>
+        <w:t>allstays</w:t>
+      </w:r>
+      <w:proofErr w:type="spellEnd"/>
+      <w:r>
+        <w:t xml:space="preserve"> website, get Target Link for each state.</w:t>
       </w:r>
     </w:p>
     <w:p>
@@ -414,6 +452,7 @@
       <w:r>
         <w:t xml:space="preserve">For each state link, Used </w:t>
       </w:r>
+      <w:proofErr w:type="spellStart"/>
       <w:r>
         <w:t>Beautiful</w:t>
       </w:r>
@@ -423,6 +462,7 @@
       <w:r>
         <w:t>oup</w:t>
       </w:r>
+      <w:proofErr w:type="spellEnd"/>
       <w:r>
         <w:t>, to web scrape Target location details containing City, State, State Abbr.</w:t>
       </w:r>
@@ -462,7 +502,15 @@
         <w:contextualSpacing w:val="0"/>
       </w:pPr>
       <w:r>
-        <w:t xml:space="preserve">Download Cenus CSV from </w:t>
+        <w:t xml:space="preserve">Download </w:t>
+      </w:r>
+      <w:proofErr w:type="spellStart"/>
+      <w:r>
+        <w:t>Cenus</w:t>
+      </w:r>
+      <w:proofErr w:type="spellEnd"/>
+      <w:r>
+        <w:t xml:space="preserve"> CSV from </w:t>
       </w:r>
       <w:r>
         <w:rPr>
@@ -472,7 +520,15 @@
         <w:t>Kaggle.com</w:t>
       </w:r>
       <w:r>
-        <w:t>, load it in DataFrame.</w:t>
+        <w:t xml:space="preserve">, load it in </w:t>
+      </w:r>
+      <w:proofErr w:type="spellStart"/>
+      <w:r>
+        <w:t>DataFrame</w:t>
+      </w:r>
+      <w:proofErr w:type="spellEnd"/>
+      <w:r>
+        <w:t>.</w:t>
       </w:r>
     </w:p>
     <w:p>
@@ -491,19 +547,7 @@
         <w:rPr>
           <w:color w:val="auto"/>
         </w:rPr>
-        <w:t>City with County</w:t>
-      </w:r>
-      <w:r>
-        <w:rPr>
-          <w:color w:val="auto"/>
-        </w:rPr>
-        <w:t xml:space="preserve"> </w:t>
-      </w:r>
-      <w:r>
-        <w:rPr>
-          <w:color w:val="auto"/>
-        </w:rPr>
-        <w:t>Info</w:t>
+        <w:t>City with County Info</w:t>
       </w:r>
       <w:r>
         <w:rPr>
@@ -522,13 +566,7 @@
         <w:contextualSpacing w:val="0"/>
       </w:pPr>
       <w:r>
-        <w:t xml:space="preserve">Download </w:t>
-      </w:r>
-      <w:r>
-        <w:t>City County CSV</w:t>
-      </w:r>
-      <w:r>
-        <w:t xml:space="preserve"> from </w:t>
+        <w:t xml:space="preserve">Download City County CSV from </w:t>
       </w:r>
       <w:r>
         <w:rPr>
@@ -538,14 +576,13 @@
         <w:t>simplemaps.com</w:t>
       </w:r>
       <w:r>
-        <w:t xml:space="preserve">, </w:t>
-      </w:r>
-      <w:r>
-        <w:t>l</w:t>
-      </w:r>
-      <w:r>
-        <w:t>oad it in DataFrame</w:t>
-      </w:r>
+        <w:t xml:space="preserve">, load it in </w:t>
+      </w:r>
+      <w:proofErr w:type="spellStart"/>
+      <w:r>
+        <w:t>DataFrame</w:t>
+      </w:r>
+      <w:proofErr w:type="spellEnd"/>
       <w:r>
         <w:t>.</w:t>
       </w:r>
@@ -571,14 +608,7 @@
           <w:i/>
           <w:iCs/>
         </w:rPr>
-        <w:t>Challenges and Decisions</w:t>
-      </w:r>
-      <w:r>
-        <w:rPr>
-          <w:i/>
-          <w:iCs/>
-        </w:rPr>
-        <w:t xml:space="preserve">: </w:t>
+        <w:t xml:space="preserve">Challenges and Decisions: </w:t>
       </w:r>
     </w:p>
     <w:p>
@@ -709,13 +739,45 @@
           <w:b/>
           <w:bCs/>
         </w:rPr>
-        <w:t>Regular Expression (RegEx)</w:t>
-      </w:r>
-      <w:r>
-        <w:t xml:space="preserve"> to clean, segregate State Abbrevation from Address Data, since the address data came with </w:t>
-      </w:r>
-      <w:r>
-        <w:t>City, State Abbr, and Phone number concatenated</w:t>
+        <w:t>Regular Expression (</w:t>
+      </w:r>
+      <w:proofErr w:type="spellStart"/>
+      <w:r>
+        <w:rPr>
+          <w:b/>
+          <w:bCs/>
+        </w:rPr>
+        <w:t>RegEx</w:t>
+      </w:r>
+      <w:proofErr w:type="spellEnd"/>
+      <w:r>
+        <w:rPr>
+          <w:b/>
+          <w:bCs/>
+        </w:rPr>
+        <w:t>)</w:t>
+      </w:r>
+      <w:r>
+        <w:t xml:space="preserve"> to clean, segregate State </w:t>
+      </w:r>
+      <w:proofErr w:type="spellStart"/>
+      <w:r>
+        <w:t>Abbrevation</w:t>
+      </w:r>
+      <w:proofErr w:type="spellEnd"/>
+      <w:r>
+        <w:t xml:space="preserve"> from Address Data, since the address data came with </w:t>
+      </w:r>
+      <w:r>
+        <w:t xml:space="preserve">City, State </w:t>
+      </w:r>
+      <w:proofErr w:type="spellStart"/>
+      <w:r>
+        <w:t>Abbr</w:t>
+      </w:r>
+      <w:proofErr w:type="spellEnd"/>
+      <w:r>
+        <w:t>, and Phone number concatenated</w:t>
       </w:r>
       <w:r>
         <w:t xml:space="preserve"> into single string.  </w:t>
@@ -769,7 +831,23 @@
         <w:contextualSpacing w:val="0"/>
       </w:pPr>
       <w:r>
-        <w:t xml:space="preserve">We loaded the raw cense data into jupter notebook and used Pandas as well SqAlchemy to create data frames and clean up our data. </w:t>
+        <w:t xml:space="preserve">We loaded the raw cense data into </w:t>
+      </w:r>
+      <w:proofErr w:type="spellStart"/>
+      <w:r>
+        <w:t>jupter</w:t>
+      </w:r>
+      <w:proofErr w:type="spellEnd"/>
+      <w:r>
+        <w:t xml:space="preserve"> notebook and used Pandas as well </w:t>
+      </w:r>
+      <w:proofErr w:type="spellStart"/>
+      <w:r>
+        <w:t>SqAlchemy</w:t>
+      </w:r>
+      <w:proofErr w:type="spellEnd"/>
+      <w:r>
+        <w:t xml:space="preserve"> to create data frames and clean up our data. </w:t>
       </w:r>
     </w:p>
     <w:p>
@@ -980,7 +1058,15 @@
         <w:t xml:space="preserve">We </w:t>
       </w:r>
       <w:r>
-        <w:t xml:space="preserve">used SqAlchemy to load our data into Postgres. </w:t>
+        <w:t xml:space="preserve">used </w:t>
+      </w:r>
+      <w:proofErr w:type="spellStart"/>
+      <w:r>
+        <w:t>SqAlchemy</w:t>
+      </w:r>
+      <w:proofErr w:type="spellEnd"/>
+      <w:r>
+        <w:t xml:space="preserve"> to load our data into Postgres. </w:t>
       </w:r>
     </w:p>
     <w:p>
@@ -999,7 +1085,96 @@
         <w:t>, Target Location, and the Analysis</w:t>
       </w:r>
       <w:r>
-        <w:t xml:space="preserve"> into tables in postgres. </w:t>
+        <w:t xml:space="preserve"> into tables in </w:t>
+      </w:r>
+      <w:proofErr w:type="spellStart"/>
+      <w:r>
+        <w:t>postgres</w:t>
+      </w:r>
+      <w:proofErr w:type="spellEnd"/>
+      <w:r>
+        <w:t xml:space="preserve">. </w:t>
+      </w:r>
+    </w:p>
+    <w:p>
+      <w:pPr>
+        <w:pStyle w:val="Heading1"/>
+        <w:numPr>
+          <w:ilvl w:val="0"/>
+          <w:numId w:val="12"/>
+        </w:numPr>
+        <w:contextualSpacing/>
+        <w:rPr>
+          <w:color w:val="auto"/>
+        </w:rPr>
+      </w:pPr>
+      <w:proofErr w:type="spellStart"/>
+      <w:r>
+        <w:rPr>
+          <w:color w:val="auto"/>
+        </w:rPr>
+        <w:t>Jupyter</w:t>
+      </w:r>
+      <w:proofErr w:type="spellEnd"/>
+      <w:r>
+        <w:rPr>
+          <w:color w:val="auto"/>
+        </w:rPr>
+        <w:t xml:space="preserve"> Notebook</w:t>
+      </w:r>
+      <w:r>
+        <w:rPr>
+          <w:color w:val="auto"/>
+        </w:rPr>
+        <w:t>:</w:t>
+      </w:r>
+    </w:p>
+    <w:p>
+      <w:pPr>
+        <w:pStyle w:val="Heading1"/>
+        <w:numPr>
+          <w:ilvl w:val="1"/>
+          <w:numId w:val="12"/>
+        </w:numPr>
+        <w:ind w:left="1080" w:hanging="720"/>
+        <w:contextualSpacing/>
+        <w:rPr>
+          <w:color w:val="auto"/>
+        </w:rPr>
+      </w:pPr>
+      <w:proofErr w:type="spellStart"/>
+      <w:r>
+        <w:rPr>
+          <w:color w:val="auto"/>
+        </w:rPr>
+        <w:t>ScrapeStoreLocation.ipynb</w:t>
+      </w:r>
+      <w:proofErr w:type="spellEnd"/>
+    </w:p>
+    <w:p>
+      <w:pPr>
+        <w:pStyle w:val="ListParagraph"/>
+        <w:numPr>
+          <w:ilvl w:val="2"/>
+          <w:numId w:val="18"/>
+        </w:numPr>
+        <w:contextualSpacing w:val="0"/>
+      </w:pPr>
+      <w:r>
+        <w:t>Function: Extract, Transform and Load Target Location data, City county data.</w:t>
+      </w:r>
+    </w:p>
+    <w:p>
+      <w:pPr>
+        <w:pStyle w:val="ListParagraph"/>
+        <w:numPr>
+          <w:ilvl w:val="2"/>
+          <w:numId w:val="18"/>
+        </w:numPr>
+        <w:contextualSpacing w:val="0"/>
+      </w:pPr>
+      <w:r>
+        <w:t xml:space="preserve">Output: </w:t>
       </w:r>
     </w:p>
     <w:sectPr>
@@ -2541,7 +2716,7 @@
   <w:abstractNum w:abstractNumId="15" w15:restartNumberingAfterBreak="0">
     <w:nsid w:val="4F744BA9"/>
     <w:multiLevelType w:val="multilevel"/>
-    <w:tmpl w:val="8CF61F30"/>
+    <w:tmpl w:val="76F05F78"/>
     <w:lvl w:ilvl="0">
       <w:start w:val="1"/>
       <w:numFmt w:val="decimal"/>
@@ -2574,12 +2749,15 @@
     </w:lvl>
     <w:lvl w:ilvl="3">
       <w:start w:val="1"/>
-      <w:numFmt w:val="decimal"/>
-      <w:lvlText w:val="%1.%2.%3.%4."/>
+      <w:numFmt w:val="bullet"/>
+      <w:lvlText w:val="o"/>
       <w:lvlJc w:val="left"/>
       <w:pPr>
         <w:ind w:left="1728" w:hanging="648"/>
       </w:pPr>
+      <w:rPr>
+        <w:rFonts w:ascii="Courier New" w:hAnsi="Courier New" w:cs="Courier New" w:hint="default"/>
+      </w:rPr>
     </w:lvl>
     <w:lvl w:ilvl="4">
       <w:start w:val="1"/>
@@ -3722,6 +3900,7 @@
   <w:style w:type="character" w:default="1" w:styleId="DefaultParagraphFont">
     <w:name w:val="Default Paragraph Font"/>
     <w:uiPriority w:val="1"/>
+    <w:semiHidden/>
     <w:unhideWhenUsed/>
   </w:style>
   <w:style w:type="table" w:default="1" w:styleId="TableNormal">

</xml_diff>